<commit_message>
railway update and readme
</commit_message>
<xml_diff>
--- a/CourseProposal/templates/TSC- sample format.docx
+++ b/CourseProposal/templates/TSC- sample format.docx
@@ -3347,7 +3347,7 @@
                 <w:sz w:val="22"/>
                 <w:szCs w:val="22"/>
               </w:rPr>
-              <w:t>T2: Apply ethical considerations in the selection of prompts and reference usage</w:t>
+              <w:t xml:space="preserve">T2: </w:t>
             </w:r>
           </w:p>
           <w:p>
@@ -3382,18 +3382,6 @@
                 <w:szCs w:val="22"/>
               </w:rPr>
             </w:pPr>
-            <w:r>
-              <w:rPr>
-                <w:rStyle w:val="Strong"/>
-                <w:rFonts w:ascii="Arial" w:hAnsi="Arial" w:cs="Arial"/>
-                <w:b w:val="0"/>
-                <w:bCs w:val="0"/>
-                <w:color w:val="333333"/>
-                <w:sz w:val="22"/>
-                <w:szCs w:val="22"/>
-              </w:rPr>
-              <w:t>A1</w:t>
-            </w:r>
           </w:p>
           <w:p>
             <w:pPr>
@@ -3519,15 +3507,6 @@
             <w:r>
               <w:rPr>
                 <w:rFonts w:ascii="Arial" w:hAnsi="Arial" w:cs="Arial"/>
-                <w:noProof/>
-                <w:sz w:val="22"/>
-                <w:szCs w:val="22"/>
-              </w:rPr>
-              <w:t>Copyright law covering Gen AI usage</w:t>
-            </w:r>
-            <w:r>
-              <w:rPr>
-                <w:rFonts w:ascii="Arial" w:hAnsi="Arial" w:cs="Arial"/>
                 <w:spacing w:val="-6"/>
                 <w:sz w:val="22"/>
                 <w:szCs w:val="22"/>
@@ -3564,18 +3543,6 @@
                 <w:szCs w:val="22"/>
               </w:rPr>
             </w:pPr>
-            <w:r>
-              <w:rPr>
-                <w:rStyle w:val="Strong"/>
-                <w:rFonts w:ascii="Arial" w:hAnsi="Arial" w:cs="Arial"/>
-                <w:b w:val="0"/>
-                <w:bCs w:val="0"/>
-                <w:color w:val="333333"/>
-                <w:sz w:val="22"/>
-                <w:szCs w:val="22"/>
-              </w:rPr>
-              <w:t>K6</w:t>
-            </w:r>
           </w:p>
           <w:p>
             <w:pPr>
@@ -3696,7 +3663,7 @@
                 <w:sz w:val="22"/>
                 <w:szCs w:val="22"/>
               </w:rPr>
-              <w:t>: Identify copyright risk in AI generated content</w:t>
+              <w:t xml:space="preserve">: </w:t>
             </w:r>
           </w:p>
           <w:p>
@@ -3728,18 +3695,6 @@
                 <w:szCs w:val="22"/>
               </w:rPr>
             </w:pPr>
-            <w:r>
-              <w:rPr>
-                <w:rStyle w:val="Strong"/>
-                <w:rFonts w:ascii="Arial" w:hAnsi="Arial" w:cs="Arial"/>
-                <w:b w:val="0"/>
-                <w:bCs w:val="0"/>
-                <w:color w:val="333333"/>
-                <w:sz w:val="22"/>
-                <w:szCs w:val="22"/>
-              </w:rPr>
-              <w:t>A4</w:t>
-            </w:r>
           </w:p>
           <w:p>
             <w:pPr>
@@ -3862,15 +3817,6 @@
               </w:rPr>
               <w:t xml:space="preserve">: </w:t>
             </w:r>
-            <w:r>
-              <w:rPr>
-                <w:rFonts w:ascii="Arial" w:hAnsi="Arial" w:cs="Arial"/>
-                <w:noProof/>
-                <w:sz w:val="22"/>
-                <w:szCs w:val="22"/>
-              </w:rPr>
-              <w:t>Best Practices to minimise plagiarism risk</w:t>
-            </w:r>
           </w:p>
         </w:tc>
         <w:tc>
@@ -3890,18 +3836,6 @@
                 <w:szCs w:val="22"/>
               </w:rPr>
             </w:pPr>
-            <w:r>
-              <w:rPr>
-                <w:rStyle w:val="Strong"/>
-                <w:rFonts w:ascii="Arial" w:hAnsi="Arial" w:cs="Arial"/>
-                <w:b w:val="0"/>
-                <w:bCs w:val="0"/>
-                <w:color w:val="333333"/>
-                <w:sz w:val="22"/>
-                <w:szCs w:val="22"/>
-              </w:rPr>
-              <w:t>K9</w:t>
-            </w:r>
           </w:p>
           <w:p>
             <w:pPr>
@@ -4034,7 +3968,7 @@
                 <w:sz w:val="22"/>
                 <w:szCs w:val="22"/>
               </w:rPr>
-              <w:t>: Bias in AI generated content</w:t>
+              <w:t xml:space="preserve">: </w:t>
             </w:r>
           </w:p>
           <w:p>
@@ -4066,18 +4000,6 @@
                 <w:szCs w:val="22"/>
               </w:rPr>
             </w:pPr>
-            <w:r>
-              <w:rPr>
-                <w:rStyle w:val="Strong"/>
-                <w:rFonts w:ascii="Arial" w:hAnsi="Arial" w:cs="Arial"/>
-                <w:b w:val="0"/>
-                <w:bCs w:val="0"/>
-                <w:color w:val="333333"/>
-                <w:sz w:val="22"/>
-                <w:szCs w:val="22"/>
-              </w:rPr>
-              <w:t>K10</w:t>
-            </w:r>
           </w:p>
           <w:p>
             <w:pPr>
@@ -4209,15 +4131,6 @@
               </w:rPr>
               <w:t xml:space="preserve">: </w:t>
             </w:r>
-            <w:r>
-              <w:rPr>
-                <w:rFonts w:ascii="Arial" w:hAnsi="Arial" w:cs="Arial"/>
-                <w:noProof/>
-                <w:sz w:val="22"/>
-                <w:szCs w:val="22"/>
-              </w:rPr>
-              <w:t>Analyse AI output for bias and taking corrective steps</w:t>
-            </w:r>
           </w:p>
           <w:p>
             <w:pPr>
@@ -4248,18 +4161,6 @@
                 <w:szCs w:val="22"/>
               </w:rPr>
             </w:pPr>
-            <w:r>
-              <w:rPr>
-                <w:rStyle w:val="Strong"/>
-                <w:rFonts w:ascii="Arial" w:hAnsi="Arial" w:cs="Arial"/>
-                <w:b w:val="0"/>
-                <w:bCs w:val="0"/>
-                <w:color w:val="333333"/>
-                <w:sz w:val="22"/>
-                <w:szCs w:val="22"/>
-              </w:rPr>
-              <w:t>A7</w:t>
-            </w:r>
           </w:p>
           <w:p>
             <w:pPr>

</xml_diff>